<commit_message>
upgrading to latest version
</commit_message>
<xml_diff>
--- a/vendor/ruflin/elastica/test/data/test.docx
+++ b/vendor/ruflin/elastica/test/data/test.docx
@@ -1,284 +1,299 @@
 
 <file path=word/document.xml><?xml version="1.0" encoding="utf-8"?>
-<w:document xmlns:mo="http://schemas.microsoft.com/office/mac/office/2008/main" xmlns:ve="http://schemas.openxmlformats.org/markup-compatibility/2006" xmlns:mv="urn:schemas-microsoft-com:mac:vml" xmlns:o="urn:schemas-microsoft-com:office:office" xmlns:r="http://schemas.openxmlformats.org/officeDocument/2006/relationships" xmlns:m="http://schemas.openxmlformats.org/officeDocument/2006/math" xmlns:v="urn:schemas-microsoft-com:vml" xmlns:wp="http://schemas.openxmlformats.org/drawingml/2006/wordprocessingDrawing" xmlns:w10="urn:schemas-microsoft-com:office:word" xmlns:w="http://schemas.openxmlformats.org/wordprocessingml/2006/main" xmlns:wne="http://schemas.microsoft.com/office/word/2006/wordml">
+<w:document xmlns:o="urn:schemas-microsoft-com:office:office" xmlns:r="http://schemas.openxmlformats.org/officeDocument/2006/relationships" xmlns:v="urn:schemas-microsoft-com:vml" xmlns:w="http://schemas.openxmlformats.org/wordprocessingml/2006/main" xmlns:w10="urn:schemas-microsoft-com:office:word" xmlns:wp="http://schemas.openxmlformats.org/drawingml/2006/wordprocessingDrawing" xmlns:wps="http://schemas.microsoft.com/office/word/2010/wordprocessingShape" xmlns:wpg="http://schemas.microsoft.com/office/word/2010/wordprocessingGroup" xmlns:mc="http://schemas.openxmlformats.org/markup-compatibility/2006" xmlns:wp14="http://schemas.microsoft.com/office/word/2010/wordprocessingDrawing" xmlns:w14="http://schemas.microsoft.com/office/word/2010/wordml" mc:Ignorable="w14 wp14">
   <w:body>
     <w:p>
       <w:pPr>
+        <w:pStyle w:val="Normal"/>
+      </w:pPr>
+      <w:r>
+        <w:rPr>
+          <w:lang w:val="de-CH"/>
+        </w:rPr>
+        <w:t>x</w:t>
+      </w:r>
+      <w:r>
+        <w:rPr>
+          <w:lang w:val="de-CH"/>
+        </w:rPr>
+        <w:t>odoa</w:t>
+      </w:r>
+      <w:r/>
+    </w:p>
+    <w:p>
+      <w:pPr>
+        <w:pStyle w:val="Normal"/>
         <w:rPr>
           <w:lang w:val="de-CH"/>
         </w:rPr>
       </w:pPr>
-      <w:proofErr w:type="spellStart"/>
       <w:r>
         <w:rPr>
           <w:lang w:val="de-CH"/>
         </w:rPr>
-        <w:t>Xodoa</w:t>
+        <w:t>Think Ahead - Localize</w:t>
       </w:r>
-      <w:proofErr w:type="spellEnd"/>
+      <w:r/>
     </w:p>
     <w:p>
       <w:pPr>
-        <w:rPr>
-          <w:lang w:val="de-CH"/>
-        </w:rPr>
+        <w:pStyle w:val="Normal"/>
       </w:pPr>
-      <w:proofErr w:type="spellStart"/>
       <w:r>
         <w:rPr>
           <w:lang w:val="de-CH"/>
         </w:rPr>
-        <w:t>Think</w:t>
+        <w:t>Realize your individual web solution</w:t>
       </w:r>
-      <w:proofErr w:type="spellEnd"/>
-      <w:r>
-        <w:rPr>
-          <w:lang w:val="de-CH"/>
-        </w:rPr>
-        <w:t xml:space="preserve"> </w:t>
-      </w:r>
-      <w:proofErr w:type="spellStart"/>
-      <w:r>
-        <w:rPr>
-          <w:lang w:val="de-CH"/>
-        </w:rPr>
-        <w:t>Ahead</w:t>
-      </w:r>
-      <w:proofErr w:type="spellEnd"/>
-      <w:r>
-        <w:rPr>
-          <w:lang w:val="de-CH"/>
-        </w:rPr>
-        <w:t xml:space="preserve"> - </w:t>
-      </w:r>
-      <w:proofErr w:type="spellStart"/>
-      <w:r>
-        <w:rPr>
-          <w:lang w:val="de-CH"/>
-        </w:rPr>
-        <w:t>Localize</w:t>
-      </w:r>
-      <w:proofErr w:type="spellEnd"/>
-    </w:p>
-    <w:p>
-      <w:pPr>
-        <w:rPr>
-          <w:lang w:val="de-CH"/>
-        </w:rPr>
-      </w:pPr>
-      <w:proofErr w:type="spellStart"/>
-      <w:r>
-        <w:rPr>
-          <w:lang w:val="de-CH"/>
-        </w:rPr>
-        <w:t>Realize</w:t>
-      </w:r>
-      <w:proofErr w:type="spellEnd"/>
-      <w:r>
-        <w:rPr>
-          <w:lang w:val="de-CH"/>
-        </w:rPr>
-        <w:t xml:space="preserve"> </w:t>
-      </w:r>
-      <w:proofErr w:type="spellStart"/>
-      <w:r>
-        <w:rPr>
-          <w:lang w:val="de-CH"/>
-        </w:rPr>
-        <w:t>your</w:t>
-      </w:r>
-      <w:proofErr w:type="spellEnd"/>
-      <w:r>
-        <w:rPr>
-          <w:lang w:val="de-CH"/>
-        </w:rPr>
-        <w:t xml:space="preserve"> </w:t>
-      </w:r>
-      <w:proofErr w:type="spellStart"/>
-      <w:r>
-        <w:rPr>
-          <w:lang w:val="de-CH"/>
-        </w:rPr>
-        <w:t>individual</w:t>
-      </w:r>
-      <w:proofErr w:type="spellEnd"/>
-      <w:r>
-        <w:rPr>
-          <w:lang w:val="de-CH"/>
-        </w:rPr>
-        <w:t xml:space="preserve"> web solution</w:t>
-      </w:r>
+      <w:r/>
     </w:p>
     <w:sectPr>
-      <w:pgSz w:w="11900" w:h="16840"/>
-      <w:pgMar w:top="1417" w:right="1417" w:bottom="1134" w:left="1417" w:header="708" w:footer="708" w:gutter="0"/>
-      <w:cols w:space="708"/>
+      <w:type w:val="nextPage"/>
+      <w:pgSz w:w="11906" w:h="16838"/>
+      <w:pgMar w:left="1417" w:right="1417" w:header="0" w:top="1417" w:footer="0" w:bottom="1134" w:gutter="0"/>
+      <w:pgNumType w:fmt="decimal"/>
+      <w:formProt w:val="false"/>
+      <w:textDirection w:val="lrTb"/>
+      <w:docGrid w:type="default" w:linePitch="240" w:charSpace="4294961151"/>
     </w:sectPr>
   </w:body>
 </w:document>
 </file>
 
 <file path=word/styles.xml><?xml version="1.0" encoding="utf-8"?>
-<w:styles xmlns:r="http://schemas.openxmlformats.org/officeDocument/2006/relationships" xmlns:w="http://schemas.openxmlformats.org/wordprocessingml/2006/main">
+<w:styles xmlns:w="http://schemas.openxmlformats.org/wordprocessingml/2006/main" xmlns:w14="http://schemas.microsoft.com/office/word/2010/wordml" xmlns:mc="http://schemas.openxmlformats.org/markup-compatibility/2006" mc:Ignorable="w14">
   <w:docDefaults>
     <w:rPrDefault>
       <w:rPr>
-        <w:rFonts w:asciiTheme="minorHAnsi" w:eastAsiaTheme="minorHAnsi" w:hAnsiTheme="minorHAnsi" w:cstheme="minorBidi"/>
+        <w:rFonts w:ascii="Cambria" w:hAnsi="Cambria" w:eastAsia="Cambria" w:cs="" w:asciiTheme="minorHAnsi" w:cstheme="minorBidi" w:eastAsiaTheme="minorHAnsi" w:hAnsiTheme="minorHAnsi"/>
         <w:lang w:val="de-DE" w:eastAsia="en-US" w:bidi="ar-SA"/>
       </w:rPr>
     </w:rPrDefault>
-    <w:pPrDefault/>
+    <w:pPrDefault>
+      <w:pPr/>
+    </w:pPrDefault>
   </w:docDefaults>
-  <w:latentStyles w:defLockedState="0" w:defUIPriority="99" w:defSemiHidden="1" w:defUnhideWhenUsed="1" w:defQFormat="0" w:count="276">
-    <w:lsdException w:name="Normal" w:semiHidden="0" w:uiPriority="0" w:unhideWhenUsed="0" w:qFormat="1"/>
-    <w:lsdException w:name="heading 1" w:semiHidden="0" w:uiPriority="9" w:unhideWhenUsed="0" w:qFormat="1"/>
-    <w:lsdException w:name="heading 2" w:uiPriority="9" w:qFormat="1"/>
-    <w:lsdException w:name="heading 3" w:uiPriority="9" w:qFormat="1"/>
-    <w:lsdException w:name="heading 4" w:uiPriority="9" w:qFormat="1"/>
-    <w:lsdException w:name="heading 5" w:uiPriority="9" w:qFormat="1"/>
-    <w:lsdException w:name="heading 6" w:uiPriority="9" w:qFormat="1"/>
-    <w:lsdException w:name="heading 7" w:uiPriority="9" w:qFormat="1"/>
-    <w:lsdException w:name="heading 8" w:uiPriority="9" w:qFormat="1"/>
-    <w:lsdException w:name="heading 9" w:uiPriority="9" w:qFormat="1"/>
-    <w:lsdException w:name="toc 1" w:uiPriority="39"/>
-    <w:lsdException w:name="toc 2" w:uiPriority="39"/>
-    <w:lsdException w:name="toc 3" w:uiPriority="39"/>
-    <w:lsdException w:name="toc 4" w:uiPriority="39"/>
-    <w:lsdException w:name="toc 5" w:uiPriority="39"/>
-    <w:lsdException w:name="toc 6" w:uiPriority="39"/>
-    <w:lsdException w:name="toc 7" w:uiPriority="39"/>
-    <w:lsdException w:name="toc 8" w:uiPriority="39"/>
-    <w:lsdException w:name="toc 9" w:uiPriority="39"/>
-    <w:lsdException w:name="caption" w:uiPriority="35" w:qFormat="1"/>
-    <w:lsdException w:name="Title" w:semiHidden="0" w:uiPriority="10" w:unhideWhenUsed="0" w:qFormat="1"/>
-    <w:lsdException w:name="Default Paragraph Font" w:uiPriority="1"/>
-    <w:lsdException w:name="Subtitle" w:semiHidden="0" w:uiPriority="11" w:unhideWhenUsed="0" w:qFormat="1"/>
-    <w:lsdException w:name="Strong" w:semiHidden="0" w:uiPriority="22" w:unhideWhenUsed="0" w:qFormat="1"/>
-    <w:lsdException w:name="Emphasis" w:semiHidden="0" w:uiPriority="20" w:unhideWhenUsed="0" w:qFormat="1"/>
-    <w:lsdException w:name="Table Grid" w:semiHidden="0" w:uiPriority="59" w:unhideWhenUsed="0"/>
-    <w:lsdException w:name="Placeholder Text" w:unhideWhenUsed="0"/>
-    <w:lsdException w:name="No Spacing" w:uiPriority="1" w:unhideWhenUsed="0" w:qFormat="1"/>
-    <w:lsdException w:name="Light Shading" w:semiHidden="0" w:uiPriority="60" w:unhideWhenUsed="0"/>
-    <w:lsdException w:name="Light List" w:semiHidden="0" w:uiPriority="61" w:unhideWhenUsed="0"/>
-    <w:lsdException w:name="Light Grid" w:semiHidden="0" w:uiPriority="62" w:unhideWhenUsed="0"/>
-    <w:lsdException w:name="Medium Shading 1" w:semiHidden="0" w:uiPriority="63" w:unhideWhenUsed="0"/>
-    <w:lsdException w:name="Medium Shading 2" w:semiHidden="0" w:uiPriority="64" w:unhideWhenUsed="0"/>
-    <w:lsdException w:name="Medium List 1" w:semiHidden="0" w:uiPriority="65" w:unhideWhenUsed="0"/>
-    <w:lsdException w:name="Medium List 2" w:semiHidden="0" w:uiPriority="66" w:unhideWhenUsed="0"/>
-    <w:lsdException w:name="Medium Grid 1" w:semiHidden="0" w:uiPriority="67" w:unhideWhenUsed="0"/>
-    <w:lsdException w:name="Medium Grid 2" w:semiHidden="0" w:uiPriority="68" w:unhideWhenUsed="0"/>
-    <w:lsdException w:name="Medium Grid 3" w:semiHidden="0" w:uiPriority="69" w:unhideWhenUsed="0"/>
-    <w:lsdException w:name="Dark List" w:semiHidden="0" w:uiPriority="70" w:unhideWhenUsed="0"/>
-    <w:lsdException w:name="Colorful Shading" w:semiHidden="0" w:uiPriority="71" w:unhideWhenUsed="0"/>
-    <w:lsdException w:name="Colorful List" w:semiHidden="0" w:uiPriority="72" w:unhideWhenUsed="0"/>
-    <w:lsdException w:name="Colorful Grid" w:semiHidden="0" w:uiPriority="73" w:unhideWhenUsed="0"/>
-    <w:lsdException w:name="Light Shading Accent 1" w:semiHidden="0" w:uiPriority="60" w:unhideWhenUsed="0"/>
-    <w:lsdException w:name="Light List Accent 1" w:semiHidden="0" w:uiPriority="61" w:unhideWhenUsed="0"/>
-    <w:lsdException w:name="Light Grid Accent 1" w:semiHidden="0" w:uiPriority="62" w:unhideWhenUsed="0"/>
-    <w:lsdException w:name="Medium Shading 1 Accent 1" w:semiHidden="0" w:uiPriority="63" w:unhideWhenUsed="0"/>
-    <w:lsdException w:name="Medium Shading 2 Accent 1" w:semiHidden="0" w:uiPriority="64" w:unhideWhenUsed="0"/>
-    <w:lsdException w:name="Medium List 1 Accent 1" w:semiHidden="0" w:uiPriority="65" w:unhideWhenUsed="0"/>
-    <w:lsdException w:name="Revision" w:unhideWhenUsed="0"/>
-    <w:lsdException w:name="List Paragraph" w:semiHidden="0" w:uiPriority="34" w:unhideWhenUsed="0" w:qFormat="1"/>
-    <w:lsdException w:name="Quote" w:semiHidden="0" w:uiPriority="29" w:unhideWhenUsed="0" w:qFormat="1"/>
-    <w:lsdException w:name="Intense Quote" w:semiHidden="0" w:uiPriority="30" w:unhideWhenUsed="0" w:qFormat="1"/>
-    <w:lsdException w:name="Medium List 2 Accent 1" w:semiHidden="0" w:uiPriority="66" w:unhideWhenUsed="0"/>
-    <w:lsdException w:name="Medium Grid 1 Accent 1" w:semiHidden="0" w:uiPriority="67" w:unhideWhenUsed="0"/>
-    <w:lsdException w:name="Medium Grid 2 Accent 1" w:semiHidden="0" w:uiPriority="68" w:unhideWhenUsed="0"/>
-    <w:lsdException w:name="Medium Grid 3 Accent 1" w:semiHidden="0" w:uiPriority="69" w:unhideWhenUsed="0"/>
-    <w:lsdException w:name="Dark List Accent 1" w:semiHidden="0" w:uiPriority="70" w:unhideWhenUsed="0"/>
-    <w:lsdException w:name="Colorful Shading Accent 1" w:semiHidden="0" w:uiPriority="71" w:unhideWhenUsed="0"/>
-    <w:lsdException w:name="Colorful List Accent 1" w:semiHidden="0" w:uiPriority="72" w:unhideWhenUsed="0"/>
-    <w:lsdException w:name="Colorful Grid Accent 1" w:semiHidden="0" w:uiPriority="73" w:unhideWhenUsed="0"/>
-    <w:lsdException w:name="Light Shading Accent 2" w:semiHidden="0" w:uiPriority="60" w:unhideWhenUsed="0"/>
-    <w:lsdException w:name="Light List Accent 2" w:semiHidden="0" w:uiPriority="61" w:unhideWhenUsed="0"/>
-    <w:lsdException w:name="Light Grid Accent 2" w:semiHidden="0" w:uiPriority="62" w:unhideWhenUsed="0"/>
-    <w:lsdException w:name="Medium Shading 1 Accent 2" w:semiHidden="0" w:uiPriority="63" w:unhideWhenUsed="0"/>
-    <w:lsdException w:name="Medium Shading 2 Accent 2" w:semiHidden="0" w:uiPriority="64" w:unhideWhenUsed="0"/>
-    <w:lsdException w:name="Medium List 1 Accent 2" w:semiHidden="0" w:uiPriority="65" w:unhideWhenUsed="0"/>
-    <w:lsdException w:name="Medium List 2 Accent 2" w:semiHidden="0" w:uiPriority="66" w:unhideWhenUsed="0"/>
-    <w:lsdException w:name="Medium Grid 1 Accent 2" w:semiHidden="0" w:uiPriority="67" w:unhideWhenUsed="0"/>
-    <w:lsdException w:name="Medium Grid 2 Accent 2" w:semiHidden="0" w:uiPriority="68" w:unhideWhenUsed="0"/>
-    <w:lsdException w:name="Medium Grid 3 Accent 2" w:semiHidden="0" w:uiPriority="69" w:unhideWhenUsed="0"/>
-    <w:lsdException w:name="Dark List Accent 2" w:semiHidden="0" w:uiPriority="70" w:unhideWhenUsed="0"/>
-    <w:lsdException w:name="Colorful Shading Accent 2" w:semiHidden="0" w:uiPriority="71" w:unhideWhenUsed="0"/>
-    <w:lsdException w:name="Colorful List Accent 2" w:semiHidden="0" w:uiPriority="72" w:unhideWhenUsed="0"/>
-    <w:lsdException w:name="Colorful Grid Accent 2" w:semiHidden="0" w:uiPriority="73" w:unhideWhenUsed="0"/>
-    <w:lsdException w:name="Light Shading Accent 3" w:semiHidden="0" w:uiPriority="60" w:unhideWhenUsed="0"/>
-    <w:lsdException w:name="Light List Accent 3" w:semiHidden="0" w:uiPriority="61" w:unhideWhenUsed="0"/>
-    <w:lsdException w:name="Light Grid Accent 3" w:semiHidden="0" w:uiPriority="62" w:unhideWhenUsed="0"/>
-    <w:lsdException w:name="Medium Shading 1 Accent 3" w:semiHidden="0" w:uiPriority="63" w:unhideWhenUsed="0"/>
-    <w:lsdException w:name="Medium Shading 2 Accent 3" w:semiHidden="0" w:uiPriority="64" w:unhideWhenUsed="0"/>
-    <w:lsdException w:name="Medium List 1 Accent 3" w:semiHidden="0" w:uiPriority="65" w:unhideWhenUsed="0"/>
-    <w:lsdException w:name="Medium List 2 Accent 3" w:semiHidden="0" w:uiPriority="66" w:unhideWhenUsed="0"/>
-    <w:lsdException w:name="Medium Grid 1 Accent 3" w:semiHidden="0" w:uiPriority="67" w:unhideWhenUsed="0"/>
-    <w:lsdException w:name="Medium Grid 2 Accent 3" w:semiHidden="0" w:uiPriority="68" w:unhideWhenUsed="0"/>
-    <w:lsdException w:name="Medium Grid 3 Accent 3" w:semiHidden="0" w:uiPriority="69" w:unhideWhenUsed="0"/>
-    <w:lsdException w:name="Dark List Accent 3" w:semiHidden="0" w:uiPriority="70" w:unhideWhenUsed="0"/>
-    <w:lsdException w:name="Colorful Shading Accent 3" w:semiHidden="0" w:uiPriority="71" w:unhideWhenUsed="0"/>
-    <w:lsdException w:name="Colorful List Accent 3" w:semiHidden="0" w:uiPriority="72" w:unhideWhenUsed="0"/>
-    <w:lsdException w:name="Colorful Grid Accent 3" w:semiHidden="0" w:uiPriority="73" w:unhideWhenUsed="0"/>
-    <w:lsdException w:name="Light Shading Accent 4" w:semiHidden="0" w:uiPriority="60" w:unhideWhenUsed="0"/>
-    <w:lsdException w:name="Light List Accent 4" w:semiHidden="0" w:uiPriority="61" w:unhideWhenUsed="0"/>
-    <w:lsdException w:name="Light Grid Accent 4" w:semiHidden="0" w:uiPriority="62" w:unhideWhenUsed="0"/>
-    <w:lsdException w:name="Medium Shading 1 Accent 4" w:semiHidden="0" w:uiPriority="63" w:unhideWhenUsed="0"/>
-    <w:lsdException w:name="Medium Shading 2 Accent 4" w:semiHidden="0" w:uiPriority="64" w:unhideWhenUsed="0"/>
-    <w:lsdException w:name="Medium List 1 Accent 4" w:semiHidden="0" w:uiPriority="65" w:unhideWhenUsed="0"/>
-    <w:lsdException w:name="Medium List 2 Accent 4" w:semiHidden="0" w:uiPriority="66" w:unhideWhenUsed="0"/>
-    <w:lsdException w:name="Medium Grid 1 Accent 4" w:semiHidden="0" w:uiPriority="67" w:unhideWhenUsed="0"/>
-    <w:lsdException w:name="Medium Grid 2 Accent 4" w:semiHidden="0" w:uiPriority="68" w:unhideWhenUsed="0"/>
-    <w:lsdException w:name="Medium Grid 3 Accent 4" w:semiHidden="0" w:uiPriority="69" w:unhideWhenUsed="0"/>
-    <w:lsdException w:name="Dark List Accent 4" w:semiHidden="0" w:uiPriority="70" w:unhideWhenUsed="0"/>
-    <w:lsdException w:name="Colorful Shading Accent 4" w:semiHidden="0" w:uiPriority="71" w:unhideWhenUsed="0"/>
-    <w:lsdException w:name="Colorful List Accent 4" w:semiHidden="0" w:uiPriority="72" w:unhideWhenUsed="0"/>
-    <w:lsdException w:name="Colorful Grid Accent 4" w:semiHidden="0" w:uiPriority="73" w:unhideWhenUsed="0"/>
-    <w:lsdException w:name="Light Shading Accent 5" w:semiHidden="0" w:uiPriority="60" w:unhideWhenUsed="0"/>
-    <w:lsdException w:name="Light List Accent 5" w:semiHidden="0" w:uiPriority="61" w:unhideWhenUsed="0"/>
-    <w:lsdException w:name="Light Grid Accent 5" w:semiHidden="0" w:uiPriority="62" w:unhideWhenUsed="0"/>
-    <w:lsdException w:name="Medium Shading 1 Accent 5" w:semiHidden="0" w:uiPriority="63" w:unhideWhenUsed="0"/>
-    <w:lsdException w:name="Medium Shading 2 Accent 5" w:semiHidden="0" w:uiPriority="64" w:unhideWhenUsed="0"/>
-    <w:lsdException w:name="Medium List 1 Accent 5" w:semiHidden="0" w:uiPriority="65" w:unhideWhenUsed="0"/>
-    <w:lsdException w:name="Medium List 2 Accent 5" w:semiHidden="0" w:uiPriority="66" w:unhideWhenUsed="0"/>
-    <w:lsdException w:name="Medium Grid 1 Accent 5" w:semiHidden="0" w:uiPriority="67" w:unhideWhenUsed="0"/>
-    <w:lsdException w:name="Medium Grid 2 Accent 5" w:semiHidden="0" w:uiPriority="68" w:unhideWhenUsed="0"/>
-    <w:lsdException w:name="Medium Grid 3 Accent 5" w:semiHidden="0" w:uiPriority="69" w:unhideWhenUsed="0"/>
-    <w:lsdException w:name="Dark List Accent 5" w:semiHidden="0" w:uiPriority="70" w:unhideWhenUsed="0"/>
-    <w:lsdException w:name="Colorful Shading Accent 5" w:semiHidden="0" w:uiPriority="71" w:unhideWhenUsed="0"/>
-    <w:lsdException w:name="Colorful List Accent 5" w:semiHidden="0" w:uiPriority="72" w:unhideWhenUsed="0"/>
-    <w:lsdException w:name="Colorful Grid Accent 5" w:semiHidden="0" w:uiPriority="73" w:unhideWhenUsed="0"/>
-    <w:lsdException w:name="Light Shading Accent 6" w:semiHidden="0" w:uiPriority="60" w:unhideWhenUsed="0"/>
-    <w:lsdException w:name="Light List Accent 6" w:semiHidden="0" w:uiPriority="61" w:unhideWhenUsed="0"/>
-    <w:lsdException w:name="Light Grid Accent 6" w:semiHidden="0" w:uiPriority="62" w:unhideWhenUsed="0"/>
-    <w:lsdException w:name="Medium Shading 1 Accent 6" w:semiHidden="0" w:uiPriority="63" w:unhideWhenUsed="0"/>
-    <w:lsdException w:name="Medium Shading 2 Accent 6" w:semiHidden="0" w:uiPriority="64" w:unhideWhenUsed="0"/>
-    <w:lsdException w:name="Medium List 1 Accent 6" w:semiHidden="0" w:uiPriority="65" w:unhideWhenUsed="0"/>
-    <w:lsdException w:name="Medium List 2 Accent 6" w:semiHidden="0" w:uiPriority="66" w:unhideWhenUsed="0"/>
-    <w:lsdException w:name="Medium Grid 1 Accent 6" w:semiHidden="0" w:uiPriority="67" w:unhideWhenUsed="0"/>
-    <w:lsdException w:name="Medium Grid 2 Accent 6" w:semiHidden="0" w:uiPriority="68" w:unhideWhenUsed="0"/>
-    <w:lsdException w:name="Medium Grid 3 Accent 6" w:semiHidden="0" w:uiPriority="69" w:unhideWhenUsed="0"/>
-    <w:lsdException w:name="Dark List Accent 6" w:semiHidden="0" w:uiPriority="70" w:unhideWhenUsed="0"/>
-    <w:lsdException w:name="Colorful Shading Accent 6" w:semiHidden="0" w:uiPriority="71" w:unhideWhenUsed="0"/>
-    <w:lsdException w:name="Colorful List Accent 6" w:semiHidden="0" w:uiPriority="72" w:unhideWhenUsed="0"/>
-    <w:lsdException w:name="Colorful Grid Accent 6" w:semiHidden="0" w:uiPriority="73" w:unhideWhenUsed="0"/>
-    <w:lsdException w:name="Subtle Emphasis" w:semiHidden="0" w:uiPriority="19" w:unhideWhenUsed="0" w:qFormat="1"/>
-    <w:lsdException w:name="Intense Emphasis" w:semiHidden="0" w:uiPriority="21" w:unhideWhenUsed="0" w:qFormat="1"/>
-    <w:lsdException w:name="Subtle Reference" w:semiHidden="0" w:uiPriority="31" w:unhideWhenUsed="0" w:qFormat="1"/>
-    <w:lsdException w:name="Intense Reference" w:semiHidden="0" w:uiPriority="32" w:unhideWhenUsed="0" w:qFormat="1"/>
-    <w:lsdException w:name="Book Title" w:semiHidden="0" w:uiPriority="33" w:unhideWhenUsed="0" w:qFormat="1"/>
-    <w:lsdException w:name="Bibliography" w:uiPriority="37"/>
-    <w:lsdException w:name="TOC Heading" w:uiPriority="39" w:qFormat="1"/>
+  <w:latentStyles w:count="276" w:defQFormat="0" w:defUnhideWhenUsed="1" w:defSemiHidden="1" w:defUIPriority="99" w:defLockedState="0">
+    <w:lsdException w:qFormat="1" w:unhideWhenUsed="0" w:semiHidden="0" w:uiPriority="0" w:name="Normal"/>
+    <w:lsdException w:qFormat="1" w:unhideWhenUsed="0" w:semiHidden="0" w:uiPriority="9" w:name="heading 1"/>
+    <w:lsdException w:qFormat="1" w:uiPriority="9" w:name="heading 2"/>
+    <w:lsdException w:qFormat="1" w:uiPriority="9" w:name="heading 3"/>
+    <w:lsdException w:qFormat="1" w:uiPriority="9" w:name="heading 4"/>
+    <w:lsdException w:qFormat="1" w:uiPriority="9" w:name="heading 5"/>
+    <w:lsdException w:qFormat="1" w:uiPriority="9" w:name="heading 6"/>
+    <w:lsdException w:qFormat="1" w:uiPriority="9" w:name="heading 7"/>
+    <w:lsdException w:qFormat="1" w:uiPriority="9" w:name="heading 8"/>
+    <w:lsdException w:qFormat="1" w:uiPriority="9" w:name="heading 9"/>
+    <w:lsdException w:uiPriority="39" w:name="toc 1"/>
+    <w:lsdException w:uiPriority="39" w:name="toc 2"/>
+    <w:lsdException w:uiPriority="39" w:name="toc 3"/>
+    <w:lsdException w:uiPriority="39" w:name="toc 4"/>
+    <w:lsdException w:uiPriority="39" w:name="toc 5"/>
+    <w:lsdException w:uiPriority="39" w:name="toc 6"/>
+    <w:lsdException w:uiPriority="39" w:name="toc 7"/>
+    <w:lsdException w:uiPriority="39" w:name="toc 8"/>
+    <w:lsdException w:uiPriority="39" w:name="toc 9"/>
+    <w:lsdException w:qFormat="1" w:uiPriority="35" w:name="caption"/>
+    <w:lsdException w:qFormat="1" w:unhideWhenUsed="0" w:semiHidden="0" w:uiPriority="10" w:name="Title"/>
+    <w:lsdException w:uiPriority="1" w:name="Default Paragraph Font"/>
+    <w:lsdException w:qFormat="1" w:unhideWhenUsed="0" w:semiHidden="0" w:uiPriority="11" w:name="Subtitle"/>
+    <w:lsdException w:qFormat="1" w:unhideWhenUsed="0" w:semiHidden="0" w:uiPriority="22" w:name="Strong"/>
+    <w:lsdException w:qFormat="1" w:unhideWhenUsed="0" w:semiHidden="0" w:uiPriority="20" w:name="Emphasis"/>
+    <w:lsdException w:unhideWhenUsed="0" w:semiHidden="0" w:uiPriority="59" w:name="Table Grid"/>
+    <w:lsdException w:unhideWhenUsed="0" w:name="Placeholder Text"/>
+    <w:lsdException w:qFormat="1" w:unhideWhenUsed="0" w:uiPriority="1" w:name="No Spacing"/>
+    <w:lsdException w:unhideWhenUsed="0" w:semiHidden="0" w:uiPriority="60" w:name="Light Shading"/>
+    <w:lsdException w:unhideWhenUsed="0" w:semiHidden="0" w:uiPriority="61" w:name="Light List"/>
+    <w:lsdException w:unhideWhenUsed="0" w:semiHidden="0" w:uiPriority="62" w:name="Light Grid"/>
+    <w:lsdException w:unhideWhenUsed="0" w:semiHidden="0" w:uiPriority="63" w:name="Medium Shading 1"/>
+    <w:lsdException w:unhideWhenUsed="0" w:semiHidden="0" w:uiPriority="64" w:name="Medium Shading 2"/>
+    <w:lsdException w:unhideWhenUsed="0" w:semiHidden="0" w:uiPriority="65" w:name="Medium List 1"/>
+    <w:lsdException w:unhideWhenUsed="0" w:semiHidden="0" w:uiPriority="66" w:name="Medium List 2"/>
+    <w:lsdException w:unhideWhenUsed="0" w:semiHidden="0" w:uiPriority="67" w:name="Medium Grid 1"/>
+    <w:lsdException w:unhideWhenUsed="0" w:semiHidden="0" w:uiPriority="68" w:name="Medium Grid 2"/>
+    <w:lsdException w:unhideWhenUsed="0" w:semiHidden="0" w:uiPriority="69" w:name="Medium Grid 3"/>
+    <w:lsdException w:unhideWhenUsed="0" w:semiHidden="0" w:uiPriority="70" w:name="Dark List"/>
+    <w:lsdException w:unhideWhenUsed="0" w:semiHidden="0" w:uiPriority="71" w:name="Colorful Shading"/>
+    <w:lsdException w:unhideWhenUsed="0" w:semiHidden="0" w:uiPriority="72" w:name="Colorful List"/>
+    <w:lsdException w:unhideWhenUsed="0" w:semiHidden="0" w:uiPriority="73" w:name="Colorful Grid"/>
+    <w:lsdException w:unhideWhenUsed="0" w:semiHidden="0" w:uiPriority="60" w:name="Light Shading Accent 1"/>
+    <w:lsdException w:unhideWhenUsed="0" w:semiHidden="0" w:uiPriority="61" w:name="Light List Accent 1"/>
+    <w:lsdException w:unhideWhenUsed="0" w:semiHidden="0" w:uiPriority="62" w:name="Light Grid Accent 1"/>
+    <w:lsdException w:unhideWhenUsed="0" w:semiHidden="0" w:uiPriority="63" w:name="Medium Shading 1 Accent 1"/>
+    <w:lsdException w:unhideWhenUsed="0" w:semiHidden="0" w:uiPriority="64" w:name="Medium Shading 2 Accent 1"/>
+    <w:lsdException w:unhideWhenUsed="0" w:semiHidden="0" w:uiPriority="65" w:name="Medium List 1 Accent 1"/>
+    <w:lsdException w:unhideWhenUsed="0" w:name="Revision"/>
+    <w:lsdException w:qFormat="1" w:unhideWhenUsed="0" w:semiHidden="0" w:uiPriority="34" w:name="List Paragraph"/>
+    <w:lsdException w:qFormat="1" w:unhideWhenUsed="0" w:semiHidden="0" w:uiPriority="29" w:name="Quote"/>
+    <w:lsdException w:qFormat="1" w:unhideWhenUsed="0" w:semiHidden="0" w:uiPriority="30" w:name="Intense Quote"/>
+    <w:lsdException w:unhideWhenUsed="0" w:semiHidden="0" w:uiPriority="66" w:name="Medium List 2 Accent 1"/>
+    <w:lsdException w:unhideWhenUsed="0" w:semiHidden="0" w:uiPriority="67" w:name="Medium Grid 1 Accent 1"/>
+    <w:lsdException w:unhideWhenUsed="0" w:semiHidden="0" w:uiPriority="68" w:name="Medium Grid 2 Accent 1"/>
+    <w:lsdException w:unhideWhenUsed="0" w:semiHidden="0" w:uiPriority="69" w:name="Medium Grid 3 Accent 1"/>
+    <w:lsdException w:unhideWhenUsed="0" w:semiHidden="0" w:uiPriority="70" w:name="Dark List Accent 1"/>
+    <w:lsdException w:unhideWhenUsed="0" w:semiHidden="0" w:uiPriority="71" w:name="Colorful Shading Accent 1"/>
+    <w:lsdException w:unhideWhenUsed="0" w:semiHidden="0" w:uiPriority="72" w:name="Colorful List Accent 1"/>
+    <w:lsdException w:unhideWhenUsed="0" w:semiHidden="0" w:uiPriority="73" w:name="Colorful Grid Accent 1"/>
+    <w:lsdException w:unhideWhenUsed="0" w:semiHidden="0" w:uiPriority="60" w:name="Light Shading Accent 2"/>
+    <w:lsdException w:unhideWhenUsed="0" w:semiHidden="0" w:uiPriority="61" w:name="Light List Accent 2"/>
+    <w:lsdException w:unhideWhenUsed="0" w:semiHidden="0" w:uiPriority="62" w:name="Light Grid Accent 2"/>
+    <w:lsdException w:unhideWhenUsed="0" w:semiHidden="0" w:uiPriority="63" w:name="Medium Shading 1 Accent 2"/>
+    <w:lsdException w:unhideWhenUsed="0" w:semiHidden="0" w:uiPriority="64" w:name="Medium Shading 2 Accent 2"/>
+    <w:lsdException w:unhideWhenUsed="0" w:semiHidden="0" w:uiPriority="65" w:name="Medium List 1 Accent 2"/>
+    <w:lsdException w:unhideWhenUsed="0" w:semiHidden="0" w:uiPriority="66" w:name="Medium List 2 Accent 2"/>
+    <w:lsdException w:unhideWhenUsed="0" w:semiHidden="0" w:uiPriority="67" w:name="Medium Grid 1 Accent 2"/>
+    <w:lsdException w:unhideWhenUsed="0" w:semiHidden="0" w:uiPriority="68" w:name="Medium Grid 2 Accent 2"/>
+    <w:lsdException w:unhideWhenUsed="0" w:semiHidden="0" w:uiPriority="69" w:name="Medium Grid 3 Accent 2"/>
+    <w:lsdException w:unhideWhenUsed="0" w:semiHidden="0" w:uiPriority="70" w:name="Dark List Accent 2"/>
+    <w:lsdException w:unhideWhenUsed="0" w:semiHidden="0" w:uiPriority="71" w:name="Colorful Shading Accent 2"/>
+    <w:lsdException w:unhideWhenUsed="0" w:semiHidden="0" w:uiPriority="72" w:name="Colorful List Accent 2"/>
+    <w:lsdException w:unhideWhenUsed="0" w:semiHidden="0" w:uiPriority="73" w:name="Colorful Grid Accent 2"/>
+    <w:lsdException w:unhideWhenUsed="0" w:semiHidden="0" w:uiPriority="60" w:name="Light Shading Accent 3"/>
+    <w:lsdException w:unhideWhenUsed="0" w:semiHidden="0" w:uiPriority="61" w:name="Light List Accent 3"/>
+    <w:lsdException w:unhideWhenUsed="0" w:semiHidden="0" w:uiPriority="62" w:name="Light Grid Accent 3"/>
+    <w:lsdException w:unhideWhenUsed="0" w:semiHidden="0" w:uiPriority="63" w:name="Medium Shading 1 Accent 3"/>
+    <w:lsdException w:unhideWhenUsed="0" w:semiHidden="0" w:uiPriority="64" w:name="Medium Shading 2 Accent 3"/>
+    <w:lsdException w:unhideWhenUsed="0" w:semiHidden="0" w:uiPriority="65" w:name="Medium List 1 Accent 3"/>
+    <w:lsdException w:unhideWhenUsed="0" w:semiHidden="0" w:uiPriority="66" w:name="Medium List 2 Accent 3"/>
+    <w:lsdException w:unhideWhenUsed="0" w:semiHidden="0" w:uiPriority="67" w:name="Medium Grid 1 Accent 3"/>
+    <w:lsdException w:unhideWhenUsed="0" w:semiHidden="0" w:uiPriority="68" w:name="Medium Grid 2 Accent 3"/>
+    <w:lsdException w:unhideWhenUsed="0" w:semiHidden="0" w:uiPriority="69" w:name="Medium Grid 3 Accent 3"/>
+    <w:lsdException w:unhideWhenUsed="0" w:semiHidden="0" w:uiPriority="70" w:name="Dark List Accent 3"/>
+    <w:lsdException w:unhideWhenUsed="0" w:semiHidden="0" w:uiPriority="71" w:name="Colorful Shading Accent 3"/>
+    <w:lsdException w:unhideWhenUsed="0" w:semiHidden="0" w:uiPriority="72" w:name="Colorful List Accent 3"/>
+    <w:lsdException w:unhideWhenUsed="0" w:semiHidden="0" w:uiPriority="73" w:name="Colorful Grid Accent 3"/>
+    <w:lsdException w:unhideWhenUsed="0" w:semiHidden="0" w:uiPriority="60" w:name="Light Shading Accent 4"/>
+    <w:lsdException w:unhideWhenUsed="0" w:semiHidden="0" w:uiPriority="61" w:name="Light List Accent 4"/>
+    <w:lsdException w:unhideWhenUsed="0" w:semiHidden="0" w:uiPriority="62" w:name="Light Grid Accent 4"/>
+    <w:lsdException w:unhideWhenUsed="0" w:semiHidden="0" w:uiPriority="63" w:name="Medium Shading 1 Accent 4"/>
+    <w:lsdException w:unhideWhenUsed="0" w:semiHidden="0" w:uiPriority="64" w:name="Medium Shading 2 Accent 4"/>
+    <w:lsdException w:unhideWhenUsed="0" w:semiHidden="0" w:uiPriority="65" w:name="Medium List 1 Accent 4"/>
+    <w:lsdException w:unhideWhenUsed="0" w:semiHidden="0" w:uiPriority="66" w:name="Medium List 2 Accent 4"/>
+    <w:lsdException w:unhideWhenUsed="0" w:semiHidden="0" w:uiPriority="67" w:name="Medium Grid 1 Accent 4"/>
+    <w:lsdException w:unhideWhenUsed="0" w:semiHidden="0" w:uiPriority="68" w:name="Medium Grid 2 Accent 4"/>
+    <w:lsdException w:unhideWhenUsed="0" w:semiHidden="0" w:uiPriority="69" w:name="Medium Grid 3 Accent 4"/>
+    <w:lsdException w:unhideWhenUsed="0" w:semiHidden="0" w:uiPriority="70" w:name="Dark List Accent 4"/>
+    <w:lsdException w:unhideWhenUsed="0" w:semiHidden="0" w:uiPriority="71" w:name="Colorful Shading Accent 4"/>
+    <w:lsdException w:unhideWhenUsed="0" w:semiHidden="0" w:uiPriority="72" w:name="Colorful List Accent 4"/>
+    <w:lsdException w:unhideWhenUsed="0" w:semiHidden="0" w:uiPriority="73" w:name="Colorful Grid Accent 4"/>
+    <w:lsdException w:unhideWhenUsed="0" w:semiHidden="0" w:uiPriority="60" w:name="Light Shading Accent 5"/>
+    <w:lsdException w:unhideWhenUsed="0" w:semiHidden="0" w:uiPriority="61" w:name="Light List Accent 5"/>
+    <w:lsdException w:unhideWhenUsed="0" w:semiHidden="0" w:uiPriority="62" w:name="Light Grid Accent 5"/>
+    <w:lsdException w:unhideWhenUsed="0" w:semiHidden="0" w:uiPriority="63" w:name="Medium Shading 1 Accent 5"/>
+    <w:lsdException w:unhideWhenUsed="0" w:semiHidden="0" w:uiPriority="64" w:name="Medium Shading 2 Accent 5"/>
+    <w:lsdException w:unhideWhenUsed="0" w:semiHidden="0" w:uiPriority="65" w:name="Medium List 1 Accent 5"/>
+    <w:lsdException w:unhideWhenUsed="0" w:semiHidden="0" w:uiPriority="66" w:name="Medium List 2 Accent 5"/>
+    <w:lsdException w:unhideWhenUsed="0" w:semiHidden="0" w:uiPriority="67" w:name="Medium Grid 1 Accent 5"/>
+    <w:lsdException w:unhideWhenUsed="0" w:semiHidden="0" w:uiPriority="68" w:name="Medium Grid 2 Accent 5"/>
+    <w:lsdException w:unhideWhenUsed="0" w:semiHidden="0" w:uiPriority="69" w:name="Medium Grid 3 Accent 5"/>
+    <w:lsdException w:unhideWhenUsed="0" w:semiHidden="0" w:uiPriority="70" w:name="Dark List Accent 5"/>
+    <w:lsdException w:unhideWhenUsed="0" w:semiHidden="0" w:uiPriority="71" w:name="Colorful Shading Accent 5"/>
+    <w:lsdException w:unhideWhenUsed="0" w:semiHidden="0" w:uiPriority="72" w:name="Colorful List Accent 5"/>
+    <w:lsdException w:unhideWhenUsed="0" w:semiHidden="0" w:uiPriority="73" w:name="Colorful Grid Accent 5"/>
+    <w:lsdException w:unhideWhenUsed="0" w:semiHidden="0" w:uiPriority="60" w:name="Light Shading Accent 6"/>
+    <w:lsdException w:unhideWhenUsed="0" w:semiHidden="0" w:uiPriority="61" w:name="Light List Accent 6"/>
+    <w:lsdException w:unhideWhenUsed="0" w:semiHidden="0" w:uiPriority="62" w:name="Light Grid Accent 6"/>
+    <w:lsdException w:unhideWhenUsed="0" w:semiHidden="0" w:uiPriority="63" w:name="Medium Shading 1 Accent 6"/>
+    <w:lsdException w:unhideWhenUsed="0" w:semiHidden="0" w:uiPriority="64" w:name="Medium Shading 2 Accent 6"/>
+    <w:lsdException w:unhideWhenUsed="0" w:semiHidden="0" w:uiPriority="65" w:name="Medium List 1 Accent 6"/>
+    <w:lsdException w:unhideWhenUsed="0" w:semiHidden="0" w:uiPriority="66" w:name="Medium List 2 Accent 6"/>
+    <w:lsdException w:unhideWhenUsed="0" w:semiHidden="0" w:uiPriority="67" w:name="Medium Grid 1 Accent 6"/>
+    <w:lsdException w:unhideWhenUsed="0" w:semiHidden="0" w:uiPriority="68" w:name="Medium Grid 2 Accent 6"/>
+    <w:lsdException w:unhideWhenUsed="0" w:semiHidden="0" w:uiPriority="69" w:name="Medium Grid 3 Accent 6"/>
+    <w:lsdException w:unhideWhenUsed="0" w:semiHidden="0" w:uiPriority="70" w:name="Dark List Accent 6"/>
+    <w:lsdException w:unhideWhenUsed="0" w:semiHidden="0" w:uiPriority="71" w:name="Colorful Shading Accent 6"/>
+    <w:lsdException w:unhideWhenUsed="0" w:semiHidden="0" w:uiPriority="72" w:name="Colorful List Accent 6"/>
+    <w:lsdException w:unhideWhenUsed="0" w:semiHidden="0" w:uiPriority="73" w:name="Colorful Grid Accent 6"/>
+    <w:lsdException w:qFormat="1" w:unhideWhenUsed="0" w:semiHidden="0" w:uiPriority="19" w:name="Subtle Emphasis"/>
+    <w:lsdException w:qFormat="1" w:unhideWhenUsed="0" w:semiHidden="0" w:uiPriority="21" w:name="Intense Emphasis"/>
+    <w:lsdException w:qFormat="1" w:unhideWhenUsed="0" w:semiHidden="0" w:uiPriority="31" w:name="Subtle Reference"/>
+    <w:lsdException w:qFormat="1" w:unhideWhenUsed="0" w:semiHidden="0" w:uiPriority="32" w:name="Intense Reference"/>
+    <w:lsdException w:qFormat="1" w:unhideWhenUsed="0" w:semiHidden="0" w:uiPriority="33" w:name="Book Title"/>
+    <w:lsdException w:uiPriority="37" w:name="Bibliography"/>
+    <w:lsdException w:qFormat="1" w:uiPriority="39" w:name="TOC Heading"/>
   </w:latentStyles>
-  <w:style w:type="paragraph" w:default="1" w:styleId="Standard">
+  <w:style w:type="paragraph" w:styleId="Normal" w:default="1">
     <w:name w:val="Normal"/>
     <w:qFormat/>
     <w:rsid w:val="00574542"/>
+    <w:pPr>
+      <w:widowControl/>
+      <w:suppressAutoHyphens w:val="true"/>
+      <w:bidi w:val="0"/>
+      <w:jc w:val="left"/>
+    </w:pPr>
     <w:rPr>
+      <w:rFonts w:ascii="Cambria" w:hAnsi="Cambria" w:eastAsia="Cambria" w:cs="" w:asciiTheme="minorHAnsi" w:cstheme="minorBidi" w:eastAsiaTheme="minorHAnsi" w:hAnsiTheme="minorHAnsi"/>
+      <w:color w:val="auto"/>
+      <w:sz w:val="24"/>
+      <w:szCs w:val="24"/>
+      <w:lang w:val="de-DE" w:eastAsia="en-US" w:bidi="ar-SA"/>
+    </w:rPr>
+  </w:style>
+  <w:style w:type="character" w:styleId="DefaultParagraphFont" w:default="1">
+    <w:name w:val="Default Paragraph Font"/>
+    <w:semiHidden/>
+    <w:unhideWhenUsed/>
+    <w:rPr/>
+  </w:style>
+  <w:style w:type="character" w:styleId="AbsatzStandardschriftart" w:customStyle="1">
+    <w:name w:val="Absatz-Standardschriftart"/>
+    <w:semiHidden/>
+    <w:rsid w:val="00574542"/>
+    <w:rPr/>
+  </w:style>
+  <w:style w:type="paragraph" w:styleId="Heading">
+    <w:name w:val="Heading"/>
+    <w:basedOn w:val="Normal"/>
+    <w:next w:val="TextBody"/>
+    <w:pPr>
+      <w:keepNext/>
+      <w:spacing w:before="240" w:after="120"/>
+    </w:pPr>
+    <w:rPr>
+      <w:rFonts w:ascii="Liberation Sans" w:hAnsi="Liberation Sans" w:eastAsia="Arial Unicode MS" w:cs="Arial Unicode MS"/>
+      <w:sz w:val="28"/>
+      <w:szCs w:val="28"/>
+    </w:rPr>
+  </w:style>
+  <w:style w:type="paragraph" w:styleId="TextBody">
+    <w:name w:val="Text Body"/>
+    <w:basedOn w:val="Normal"/>
+    <w:pPr>
+      <w:spacing w:lineRule="auto" w:line="288" w:before="0" w:after="140"/>
+    </w:pPr>
+    <w:rPr/>
+  </w:style>
+  <w:style w:type="paragraph" w:styleId="List">
+    <w:name w:val="List"/>
+    <w:basedOn w:val="TextBody"/>
+    <w:pPr/>
+    <w:rPr/>
+  </w:style>
+  <w:style w:type="paragraph" w:styleId="Caption">
+    <w:name w:val="Caption"/>
+    <w:basedOn w:val="Normal"/>
+    <w:pPr>
+      <w:suppressLineNumbers/>
+      <w:spacing w:before="120" w:after="120"/>
+    </w:pPr>
+    <w:rPr>
+      <w:i/>
+      <w:iCs/>
       <w:sz w:val="24"/>
       <w:szCs w:val="24"/>
     </w:rPr>
   </w:style>
-  <w:style w:type="character" w:default="1" w:styleId="Absatzstandardschriftart">
-    <w:name w:val="Default Paragraph Font"/>
+  <w:style w:type="paragraph" w:styleId="Index">
+    <w:name w:val="Index"/>
+    <w:basedOn w:val="Normal"/>
+    <w:pPr>
+      <w:suppressLineNumbers/>
+    </w:pPr>
+    <w:rPr/>
+  </w:style>
+  <w:style w:type="numbering" w:styleId="NoList" w:default="1">
+    <w:name w:val="No List"/>
     <w:semiHidden/>
     <w:unhideWhenUsed/>
   </w:style>
@@ -288,7 +303,7 @@
     <w:unhideWhenUsed/>
     <w:qFormat/>
     <w:tblPr>
-      <w:tblInd w:w="0" w:type="dxa"/>
+      <w:tblInd w:type="dxa" w:w="0"/>
       <w:tblCellMar>
         <w:top w:w="0" w:type="dxa"/>
         <w:left w:w="108" w:type="dxa"/>
@@ -296,16 +311,6 @@
         <w:right w:w="108" w:type="dxa"/>
       </w:tblCellMar>
     </w:tblPr>
-  </w:style>
-  <w:style w:type="numbering" w:default="1" w:styleId="KeineListe">
-    <w:name w:val="No List"/>
-    <w:semiHidden/>
-    <w:unhideWhenUsed/>
-  </w:style>
-  <w:style w:type="character" w:customStyle="1" w:styleId="Absatz-Standardschriftart">
-    <w:name w:val="Absatz-Standardschriftart"/>
-    <w:semiHidden/>
-    <w:rsid w:val="00574542"/>
   </w:style>
 </w:styles>
 </file>

</xml_diff>